<commit_message>
almost full working project
</commit_message>
<xml_diff>
--- a/Screenshots.docx
+++ b/Screenshots.docx
@@ -51,9 +51,489 @@
       </w:r>
     </w:p>
     <w:p>
+      <w:r>
+        <w:t>Admin user registered using Postman (POST method)</w:t>
+      </w:r>
+    </w:p>
+    <w:p>
+      <w:r>
+        <w:rPr>
+          <w:noProof/>
+          <w:lang w:eastAsia="en-IN"/>
+        </w:rPr>
+        <w:drawing>
+          <wp:inline distT="0" distB="0" distL="0" distR="0" wp14:anchorId="2F6966FE" wp14:editId="5F520159">
+            <wp:extent cx="5731510" cy="3223974"/>
+            <wp:effectExtent l="0" t="0" r="2540" b="0"/>
+            <wp:docPr id="2" name="Picture 2"/>
+            <wp:cNvGraphicFramePr>
+              <a:graphicFrameLocks xmlns:a="http://schemas.openxmlformats.org/drawingml/2006/main" noChangeAspect="1"/>
+            </wp:cNvGraphicFramePr>
+            <a:graphic xmlns:a="http://schemas.openxmlformats.org/drawingml/2006/main">
+              <a:graphicData uri="http://schemas.openxmlformats.org/drawingml/2006/picture">
+                <pic:pic xmlns:pic="http://schemas.openxmlformats.org/drawingml/2006/picture">
+                  <pic:nvPicPr>
+                    <pic:cNvPr id="0" name=""/>
+                    <pic:cNvPicPr/>
+                  </pic:nvPicPr>
+                  <pic:blipFill>
+                    <a:blip r:embed="rId6"/>
+                    <a:stretch>
+                      <a:fillRect/>
+                    </a:stretch>
+                  </pic:blipFill>
+                  <pic:spPr>
+                    <a:xfrm>
+                      <a:off x="0" y="0"/>
+                      <a:ext cx="5731510" cy="3223974"/>
+                    </a:xfrm>
+                    <a:prstGeom prst="rect">
+                      <a:avLst/>
+                    </a:prstGeom>
+                  </pic:spPr>
+                </pic:pic>
+              </a:graphicData>
+            </a:graphic>
+          </wp:inline>
+        </w:drawing>
+      </w:r>
+    </w:p>
+    <w:p>
+      <w:r>
+        <w:t>Value added reflected in database</w:t>
+      </w:r>
+    </w:p>
+    <w:p>
+      <w:r>
+        <w:rPr>
+          <w:noProof/>
+          <w:lang w:eastAsia="en-IN"/>
+        </w:rPr>
+        <w:lastRenderedPageBreak/>
+        <w:drawing>
+          <wp:inline distT="0" distB="0" distL="0" distR="0" wp14:anchorId="0D3C6C16" wp14:editId="6352F7C6">
+            <wp:extent cx="5731510" cy="3223974"/>
+            <wp:effectExtent l="0" t="0" r="2540" b="0"/>
+            <wp:docPr id="3" name="Picture 3"/>
+            <wp:cNvGraphicFramePr>
+              <a:graphicFrameLocks xmlns:a="http://schemas.openxmlformats.org/drawingml/2006/main" noChangeAspect="1"/>
+            </wp:cNvGraphicFramePr>
+            <a:graphic xmlns:a="http://schemas.openxmlformats.org/drawingml/2006/main">
+              <a:graphicData uri="http://schemas.openxmlformats.org/drawingml/2006/picture">
+                <pic:pic xmlns:pic="http://schemas.openxmlformats.org/drawingml/2006/picture">
+                  <pic:nvPicPr>
+                    <pic:cNvPr id="0" name=""/>
+                    <pic:cNvPicPr/>
+                  </pic:nvPicPr>
+                  <pic:blipFill>
+                    <a:blip r:embed="rId7"/>
+                    <a:stretch>
+                      <a:fillRect/>
+                    </a:stretch>
+                  </pic:blipFill>
+                  <pic:spPr>
+                    <a:xfrm>
+                      <a:off x="0" y="0"/>
+                      <a:ext cx="5731510" cy="3223974"/>
+                    </a:xfrm>
+                    <a:prstGeom prst="rect">
+                      <a:avLst/>
+                    </a:prstGeom>
+                  </pic:spPr>
+                </pic:pic>
+              </a:graphicData>
+            </a:graphic>
+          </wp:inline>
+        </w:drawing>
+      </w:r>
+    </w:p>
+    <w:p>
+      <w:r>
+        <w:t xml:space="preserve">Invoked vendor </w:t>
+      </w:r>
+      <w:proofErr w:type="spellStart"/>
+      <w:r>
+        <w:t>signin</w:t>
+      </w:r>
+      <w:proofErr w:type="spellEnd"/>
+      <w:r>
+        <w:t>, without creating…</w:t>
+      </w:r>
+    </w:p>
+    <w:p>
+      <w:r>
+        <w:rPr>
+          <w:noProof/>
+          <w:lang w:eastAsia="en-IN"/>
+        </w:rPr>
+        <w:drawing>
+          <wp:inline distT="0" distB="0" distL="0" distR="0" wp14:anchorId="4F8B8895" wp14:editId="1029E484">
+            <wp:extent cx="5731510" cy="3223974"/>
+            <wp:effectExtent l="0" t="0" r="2540" b="0"/>
+            <wp:docPr id="4" name="Picture 4"/>
+            <wp:cNvGraphicFramePr>
+              <a:graphicFrameLocks xmlns:a="http://schemas.openxmlformats.org/drawingml/2006/main" noChangeAspect="1"/>
+            </wp:cNvGraphicFramePr>
+            <a:graphic xmlns:a="http://schemas.openxmlformats.org/drawingml/2006/main">
+              <a:graphicData uri="http://schemas.openxmlformats.org/drawingml/2006/picture">
+                <pic:pic xmlns:pic="http://schemas.openxmlformats.org/drawingml/2006/picture">
+                  <pic:nvPicPr>
+                    <pic:cNvPr id="0" name=""/>
+                    <pic:cNvPicPr/>
+                  </pic:nvPicPr>
+                  <pic:blipFill>
+                    <a:blip r:embed="rId8"/>
+                    <a:stretch>
+                      <a:fillRect/>
+                    </a:stretch>
+                  </pic:blipFill>
+                  <pic:spPr>
+                    <a:xfrm>
+                      <a:off x="0" y="0"/>
+                      <a:ext cx="5731510" cy="3223974"/>
+                    </a:xfrm>
+                    <a:prstGeom prst="rect">
+                      <a:avLst/>
+                    </a:prstGeom>
+                  </pic:spPr>
+                </pic:pic>
+              </a:graphicData>
+            </a:graphic>
+          </wp:inline>
+        </w:drawing>
+      </w:r>
+    </w:p>
+    <w:p>
+      <w:r>
+        <w:t>In postman, query is successful, but data not created</w:t>
+      </w:r>
+    </w:p>
+    <w:p>
+      <w:r>
+        <w:rPr>
+          <w:noProof/>
+          <w:lang w:eastAsia="en-IN"/>
+        </w:rPr>
+        <w:lastRenderedPageBreak/>
+        <w:drawing>
+          <wp:inline distT="0" distB="0" distL="0" distR="0" wp14:anchorId="279DE070" wp14:editId="47586017">
+            <wp:extent cx="5731510" cy="3223974"/>
+            <wp:effectExtent l="0" t="0" r="2540" b="0"/>
+            <wp:docPr id="5" name="Picture 5"/>
+            <wp:cNvGraphicFramePr>
+              <a:graphicFrameLocks xmlns:a="http://schemas.openxmlformats.org/drawingml/2006/main" noChangeAspect="1"/>
+            </wp:cNvGraphicFramePr>
+            <a:graphic xmlns:a="http://schemas.openxmlformats.org/drawingml/2006/main">
+              <a:graphicData uri="http://schemas.openxmlformats.org/drawingml/2006/picture">
+                <pic:pic xmlns:pic="http://schemas.openxmlformats.org/drawingml/2006/picture">
+                  <pic:nvPicPr>
+                    <pic:cNvPr id="0" name=""/>
+                    <pic:cNvPicPr/>
+                  </pic:nvPicPr>
+                  <pic:blipFill>
+                    <a:blip r:embed="rId9"/>
+                    <a:stretch>
+                      <a:fillRect/>
+                    </a:stretch>
+                  </pic:blipFill>
+                  <pic:spPr>
+                    <a:xfrm>
+                      <a:off x="0" y="0"/>
+                      <a:ext cx="5731510" cy="3223974"/>
+                    </a:xfrm>
+                    <a:prstGeom prst="rect">
+                      <a:avLst/>
+                    </a:prstGeom>
+                  </pic:spPr>
+                </pic:pic>
+              </a:graphicData>
+            </a:graphic>
+          </wp:inline>
+        </w:drawing>
+      </w:r>
+    </w:p>
+    <w:p>
+      <w:r>
+        <w:t>Vendor registered</w:t>
+      </w:r>
+    </w:p>
+    <w:p>
+      <w:r>
+        <w:rPr>
+          <w:noProof/>
+          <w:lang w:eastAsia="en-IN"/>
+        </w:rPr>
+        <w:drawing>
+          <wp:inline distT="0" distB="0" distL="0" distR="0" wp14:anchorId="042ACACE" wp14:editId="16969075">
+            <wp:extent cx="5731510" cy="3223974"/>
+            <wp:effectExtent l="0" t="0" r="2540" b="0"/>
+            <wp:docPr id="6" name="Picture 6"/>
+            <wp:cNvGraphicFramePr>
+              <a:graphicFrameLocks xmlns:a="http://schemas.openxmlformats.org/drawingml/2006/main" noChangeAspect="1"/>
+            </wp:cNvGraphicFramePr>
+            <a:graphic xmlns:a="http://schemas.openxmlformats.org/drawingml/2006/main">
+              <a:graphicData uri="http://schemas.openxmlformats.org/drawingml/2006/picture">
+                <pic:pic xmlns:pic="http://schemas.openxmlformats.org/drawingml/2006/picture">
+                  <pic:nvPicPr>
+                    <pic:cNvPr id="0" name=""/>
+                    <pic:cNvPicPr/>
+                  </pic:nvPicPr>
+                  <pic:blipFill>
+                    <a:blip r:embed="rId10"/>
+                    <a:stretch>
+                      <a:fillRect/>
+                    </a:stretch>
+                  </pic:blipFill>
+                  <pic:spPr>
+                    <a:xfrm>
+                      <a:off x="0" y="0"/>
+                      <a:ext cx="5731510" cy="3223974"/>
+                    </a:xfrm>
+                    <a:prstGeom prst="rect">
+                      <a:avLst/>
+                    </a:prstGeom>
+                  </pic:spPr>
+                </pic:pic>
+              </a:graphicData>
+            </a:graphic>
+          </wp:inline>
+        </w:drawing>
+      </w:r>
+    </w:p>
+    <w:p>
+      <w:r>
+        <w:rPr>
+          <w:noProof/>
+          <w:lang w:eastAsia="en-IN"/>
+        </w:rPr>
+        <w:lastRenderedPageBreak/>
+        <w:drawing>
+          <wp:inline distT="0" distB="0" distL="0" distR="0" wp14:anchorId="33CB8B72" wp14:editId="3C5D2A05">
+            <wp:extent cx="5731510" cy="3223974"/>
+            <wp:effectExtent l="0" t="0" r="2540" b="0"/>
+            <wp:docPr id="8" name="Picture 8"/>
+            <wp:cNvGraphicFramePr>
+              <a:graphicFrameLocks xmlns:a="http://schemas.openxmlformats.org/drawingml/2006/main" noChangeAspect="1"/>
+            </wp:cNvGraphicFramePr>
+            <a:graphic xmlns:a="http://schemas.openxmlformats.org/drawingml/2006/main">
+              <a:graphicData uri="http://schemas.openxmlformats.org/drawingml/2006/picture">
+                <pic:pic xmlns:pic="http://schemas.openxmlformats.org/drawingml/2006/picture">
+                  <pic:nvPicPr>
+                    <pic:cNvPr id="0" name=""/>
+                    <pic:cNvPicPr/>
+                  </pic:nvPicPr>
+                  <pic:blipFill>
+                    <a:blip r:embed="rId11"/>
+                    <a:stretch>
+                      <a:fillRect/>
+                    </a:stretch>
+                  </pic:blipFill>
+                  <pic:spPr>
+                    <a:xfrm>
+                      <a:off x="0" y="0"/>
+                      <a:ext cx="5731510" cy="3223974"/>
+                    </a:xfrm>
+                    <a:prstGeom prst="rect">
+                      <a:avLst/>
+                    </a:prstGeom>
+                  </pic:spPr>
+                </pic:pic>
+              </a:graphicData>
+            </a:graphic>
+          </wp:inline>
+        </w:drawing>
+      </w:r>
+    </w:p>
+    <w:p>
+      <w:r>
+        <w:t>Customer registration</w:t>
+      </w:r>
+    </w:p>
+    <w:p>
+      <w:r>
+        <w:rPr>
+          <w:noProof/>
+          <w:lang w:eastAsia="en-IN"/>
+        </w:rPr>
+        <w:drawing>
+          <wp:inline distT="0" distB="0" distL="0" distR="0" wp14:anchorId="37CFF588" wp14:editId="71008619">
+            <wp:extent cx="5731510" cy="3223974"/>
+            <wp:effectExtent l="0" t="0" r="2540" b="0"/>
+            <wp:docPr id="9" name="Picture 9"/>
+            <wp:cNvGraphicFramePr>
+              <a:graphicFrameLocks xmlns:a="http://schemas.openxmlformats.org/drawingml/2006/main" noChangeAspect="1"/>
+            </wp:cNvGraphicFramePr>
+            <a:graphic xmlns:a="http://schemas.openxmlformats.org/drawingml/2006/main">
+              <a:graphicData uri="http://schemas.openxmlformats.org/drawingml/2006/picture">
+                <pic:pic xmlns:pic="http://schemas.openxmlformats.org/drawingml/2006/picture">
+                  <pic:nvPicPr>
+                    <pic:cNvPr id="0" name=""/>
+                    <pic:cNvPicPr/>
+                  </pic:nvPicPr>
+                  <pic:blipFill>
+                    <a:blip r:embed="rId12"/>
+                    <a:stretch>
+                      <a:fillRect/>
+                    </a:stretch>
+                  </pic:blipFill>
+                  <pic:spPr>
+                    <a:xfrm>
+                      <a:off x="0" y="0"/>
+                      <a:ext cx="5731510" cy="3223974"/>
+                    </a:xfrm>
+                    <a:prstGeom prst="rect">
+                      <a:avLst/>
+                    </a:prstGeom>
+                  </pic:spPr>
+                </pic:pic>
+              </a:graphicData>
+            </a:graphic>
+          </wp:inline>
+        </w:drawing>
+      </w:r>
+    </w:p>
+    <w:p>
+      <w:r>
+        <w:rPr>
+          <w:noProof/>
+          <w:lang w:eastAsia="en-IN"/>
+        </w:rPr>
+        <w:lastRenderedPageBreak/>
+        <w:drawing>
+          <wp:inline distT="0" distB="0" distL="0" distR="0" wp14:anchorId="707B78B4" wp14:editId="32D5508D">
+            <wp:extent cx="5731510" cy="3223974"/>
+            <wp:effectExtent l="0" t="0" r="2540" b="0"/>
+            <wp:docPr id="10" name="Picture 10"/>
+            <wp:cNvGraphicFramePr>
+              <a:graphicFrameLocks xmlns:a="http://schemas.openxmlformats.org/drawingml/2006/main" noChangeAspect="1"/>
+            </wp:cNvGraphicFramePr>
+            <a:graphic xmlns:a="http://schemas.openxmlformats.org/drawingml/2006/main">
+              <a:graphicData uri="http://schemas.openxmlformats.org/drawingml/2006/picture">
+                <pic:pic xmlns:pic="http://schemas.openxmlformats.org/drawingml/2006/picture">
+                  <pic:nvPicPr>
+                    <pic:cNvPr id="0" name=""/>
+                    <pic:cNvPicPr/>
+                  </pic:nvPicPr>
+                  <pic:blipFill>
+                    <a:blip r:embed="rId13"/>
+                    <a:stretch>
+                      <a:fillRect/>
+                    </a:stretch>
+                  </pic:blipFill>
+                  <pic:spPr>
+                    <a:xfrm>
+                      <a:off x="0" y="0"/>
+                      <a:ext cx="5731510" cy="3223974"/>
+                    </a:xfrm>
+                    <a:prstGeom prst="rect">
+                      <a:avLst/>
+                    </a:prstGeom>
+                  </pic:spPr>
+                </pic:pic>
+              </a:graphicData>
+            </a:graphic>
+          </wp:inline>
+        </w:drawing>
+      </w:r>
+    </w:p>
+    <w:p>
+      <w:r>
+        <w:t>Registering another customer</w:t>
+      </w:r>
+    </w:p>
+    <w:p>
+      <w:r>
+        <w:rPr>
+          <w:noProof/>
+          <w:lang w:eastAsia="en-IN"/>
+        </w:rPr>
+        <w:drawing>
+          <wp:inline distT="0" distB="0" distL="0" distR="0" wp14:anchorId="7BE7AB0A" wp14:editId="178EA61C">
+            <wp:extent cx="5731510" cy="3223974"/>
+            <wp:effectExtent l="0" t="0" r="2540" b="0"/>
+            <wp:docPr id="11" name="Picture 11"/>
+            <wp:cNvGraphicFramePr>
+              <a:graphicFrameLocks xmlns:a="http://schemas.openxmlformats.org/drawingml/2006/main" noChangeAspect="1"/>
+            </wp:cNvGraphicFramePr>
+            <a:graphic xmlns:a="http://schemas.openxmlformats.org/drawingml/2006/main">
+              <a:graphicData uri="http://schemas.openxmlformats.org/drawingml/2006/picture">
+                <pic:pic xmlns:pic="http://schemas.openxmlformats.org/drawingml/2006/picture">
+                  <pic:nvPicPr>
+                    <pic:cNvPr id="0" name=""/>
+                    <pic:cNvPicPr/>
+                  </pic:nvPicPr>
+                  <pic:blipFill>
+                    <a:blip r:embed="rId14"/>
+                    <a:stretch>
+                      <a:fillRect/>
+                    </a:stretch>
+                  </pic:blipFill>
+                  <pic:spPr>
+                    <a:xfrm>
+                      <a:off x="0" y="0"/>
+                      <a:ext cx="5731510" cy="3223974"/>
+                    </a:xfrm>
+                    <a:prstGeom prst="rect">
+                      <a:avLst/>
+                    </a:prstGeom>
+                  </pic:spPr>
+                </pic:pic>
+              </a:graphicData>
+            </a:graphic>
+          </wp:inline>
+        </w:drawing>
+      </w:r>
+    </w:p>
+    <w:p>
+      <w:r>
+        <w:rPr>
+          <w:noProof/>
+          <w:lang w:eastAsia="en-IN"/>
+        </w:rPr>
+        <w:lastRenderedPageBreak/>
+        <w:drawing>
+          <wp:inline distT="0" distB="0" distL="0" distR="0" wp14:anchorId="6E737C70" wp14:editId="3414DE73">
+            <wp:extent cx="5731510" cy="3223974"/>
+            <wp:effectExtent l="0" t="0" r="2540" b="0"/>
+            <wp:docPr id="12" name="Picture 12"/>
+            <wp:cNvGraphicFramePr>
+              <a:graphicFrameLocks xmlns:a="http://schemas.openxmlformats.org/drawingml/2006/main" noChangeAspect="1"/>
+            </wp:cNvGraphicFramePr>
+            <a:graphic xmlns:a="http://schemas.openxmlformats.org/drawingml/2006/main">
+              <a:graphicData uri="http://schemas.openxmlformats.org/drawingml/2006/picture">
+                <pic:pic xmlns:pic="http://schemas.openxmlformats.org/drawingml/2006/picture">
+                  <pic:nvPicPr>
+                    <pic:cNvPr id="0" name=""/>
+                    <pic:cNvPicPr/>
+                  </pic:nvPicPr>
+                  <pic:blipFill>
+                    <a:blip r:embed="rId15"/>
+                    <a:stretch>
+                      <a:fillRect/>
+                    </a:stretch>
+                  </pic:blipFill>
+                  <pic:spPr>
+                    <a:xfrm>
+                      <a:off x="0" y="0"/>
+                      <a:ext cx="5731510" cy="3223974"/>
+                    </a:xfrm>
+                    <a:prstGeom prst="rect">
+                      <a:avLst/>
+                    </a:prstGeom>
+                  </pic:spPr>
+                </pic:pic>
+              </a:graphicData>
+            </a:graphic>
+          </wp:inline>
+        </w:drawing>
+      </w:r>
+    </w:p>
+    <w:p>
       <w:bookmarkStart w:id="0" w:name="_GoBack"/>
       <w:bookmarkEnd w:id="0"/>
     </w:p>
+    <w:p/>
+    <w:p/>
     <w:sectPr>
       <w:pgSz w:w="11906" w:h="16838"/>
       <w:pgMar w:top="1440" w:right="1440" w:bottom="1440" w:left="1440" w:header="708" w:footer="708" w:gutter="0"/>

</xml_diff>